<commit_message>
CSS proberen te maken (laatste push)
</commit_message>
<xml_diff>
--- a/uren blog.docx
+++ b/uren blog.docx
@@ -11,14 +11,21 @@
         </w:rPr>
       </w:pPr>
       <w:r>
-        <w:t xml:space="preserve">09/06/2021 Observeren hoe alles in elkaar zit </w:t>
-      </w:r>
-      <w:r>
-        <w:rPr>
-          <w:b/>
-          <w:bCs/>
-        </w:rPr>
-        <w:t xml:space="preserve">1 uur (12:00 – 13:00) </w:t>
+        <w:t xml:space="preserve">Observeren hoe alles in elkaar zit </w:t>
+      </w:r>
+      <w:r>
+        <w:rPr>
+          <w:b/>
+          <w:bCs/>
+        </w:rPr>
+        <w:t>2</w:t>
+      </w:r>
+      <w:r>
+        <w:rPr>
+          <w:b/>
+          <w:bCs/>
+        </w:rPr>
+        <w:t xml:space="preserve"> uur </w:t>
       </w:r>
     </w:p>
     <w:p>
@@ -26,29 +33,40 @@
         <w:jc w:val="center"/>
       </w:pPr>
       <w:r>
-        <w:t xml:space="preserve">10/06/2021 Basis bouwen </w:t>
-      </w:r>
-      <w:r>
-        <w:rPr>
-          <w:b/>
-          <w:bCs/>
-        </w:rPr>
-        <w:t>1,5 uur</w:t>
-      </w:r>
-      <w:r>
-        <w:rPr>
-          <w:b/>
-          <w:bCs/>
-        </w:rPr>
-        <w:t xml:space="preserve"> (13:00 – 14:30)</w:t>
+        <w:t xml:space="preserve">Basis bouwen </w:t>
+      </w:r>
+      <w:r>
+        <w:rPr>
+          <w:b/>
+          <w:bCs/>
+        </w:rPr>
+        <w:t>2</w:t>
+      </w:r>
+      <w:r>
+        <w:rPr>
+          <w:b/>
+          <w:bCs/>
+        </w:rPr>
+        <w:t xml:space="preserve"> uur</w:t>
+      </w:r>
+      <w:r>
+        <w:rPr>
+          <w:b/>
+          <w:bCs/>
+        </w:rPr>
+        <w:t xml:space="preserve"> </w:t>
       </w:r>
     </w:p>
     <w:p>
       <w:pPr>
         <w:jc w:val="center"/>
+        <w:rPr>
+          <w:b/>
+          <w:bCs/>
+        </w:rPr>
       </w:pPr>
       <w:r>
-        <w:t xml:space="preserve">10/06/2021Afbeeldingen + git opzetten </w:t>
+        <w:t xml:space="preserve">Afbeeldingen + git opzetten </w:t>
       </w:r>
       <w:r>
         <w:rPr>
@@ -62,7 +80,26 @@
           <w:b/>
           <w:bCs/>
         </w:rPr>
-        <w:t xml:space="preserve"> (14:30 – 15:00)</w:t>
+        <w:t xml:space="preserve"> </w:t>
+      </w:r>
+    </w:p>
+    <w:p>
+      <w:pPr>
+        <w:jc w:val="center"/>
+        <w:rPr>
+          <w:b/>
+          <w:bCs/>
+        </w:rPr>
+      </w:pPr>
+      <w:r>
+        <w:t xml:space="preserve">CSS proberen maken </w:t>
+      </w:r>
+      <w:r>
+        <w:rPr>
+          <w:b/>
+          <w:bCs/>
+        </w:rPr>
+        <w:t>3 uur</w:t>
       </w:r>
     </w:p>
     <w:sectPr>

</xml_diff>